<commit_message>
Final changes before moving to Banglore
</commit_message>
<xml_diff>
--- a/git.docx
+++ b/git.docx
@@ -4,13 +4,166 @@
   <w:body>
     <w:p>
       <w:pPr>
-        <w:ind w:left="360"/>
-        <w:rPr>
-          <w:rFonts w:asciiTheme="majorHAnsi" w:hAnsiTheme="majorHAnsi"/>
-          <w:sz w:val="26"/>
-          <w:szCs w:val="26"/>
-        </w:rPr>
-      </w:pPr>
+        <w:spacing w:before="100" w:beforeAutospacing="1" w:after="100" w:afterAutospacing="1" w:line="240" w:lineRule="auto"/>
+        <w:outlineLvl w:val="2"/>
+        <w:rPr>
+          <w:rFonts w:ascii="Times New Roman" w:eastAsia="Times New Roman" w:hAnsi="Times New Roman" w:cs="Times New Roman"/>
+          <w:b/>
+          <w:bCs/>
+          <w:sz w:val="27"/>
+          <w:szCs w:val="27"/>
+        </w:rPr>
+      </w:pPr>
+      <w:r>
+        <w:rPr>
+          <w:rFonts w:ascii="Times New Roman" w:eastAsia="Times New Roman" w:hAnsi="Times New Roman" w:cs="Times New Roman"/>
+          <w:b/>
+          <w:bCs/>
+          <w:sz w:val="27"/>
+          <w:szCs w:val="27"/>
+        </w:rPr>
+        <w:t>1. What is a Version Control System?</w:t>
+      </w:r>
+    </w:p>
+    <w:p>
+      <w:pPr>
+        <w:spacing w:before="100" w:beforeAutospacing="1" w:after="100" w:afterAutospacing="1" w:line="240" w:lineRule="auto"/>
+        <w:rPr>
+          <w:rFonts w:ascii="Times New Roman" w:eastAsia="Times New Roman" w:hAnsi="Times New Roman" w:cs="Times New Roman"/>
+          <w:sz w:val="24"/>
+          <w:szCs w:val="24"/>
+        </w:rPr>
+      </w:pPr>
+      <w:r>
+        <w:rPr>
+          <w:rFonts w:ascii="Times New Roman" w:eastAsia="Times New Roman" w:hAnsi="Times New Roman" w:cs="Times New Roman"/>
+          <w:sz w:val="24"/>
+          <w:szCs w:val="24"/>
+        </w:rPr>
+        <w:t>Version control, also known as source control, is tracking and managing software code changes.</w:t>
+      </w:r>
+    </w:p>
+    <w:p>
+      <w:pPr>
+        <w:spacing w:before="100" w:beforeAutospacing="1" w:after="100" w:afterAutospacing="1" w:line="240" w:lineRule="auto"/>
+        <w:rPr>
+          <w:rFonts w:ascii="Times New Roman" w:eastAsia="Times New Roman" w:hAnsi="Times New Roman" w:cs="Times New Roman"/>
+          <w:sz w:val="24"/>
+          <w:szCs w:val="24"/>
+        </w:rPr>
+      </w:pPr>
+      <w:r>
+        <w:rPr>
+          <w:rFonts w:ascii="Times New Roman" w:eastAsia="Times New Roman" w:hAnsi="Times New Roman" w:cs="Times New Roman"/>
+          <w:sz w:val="24"/>
+          <w:szCs w:val="24"/>
+        </w:rPr>
+        <w:t>Famous VCS:</w:t>
+      </w:r>
+    </w:p>
+    <w:p>
+      <w:pPr>
+        <w:numPr>
+          <w:ilvl w:val="0"/>
+          <w:numId w:val="12"/>
+        </w:numPr>
+        <w:spacing w:before="100" w:beforeAutospacing="1" w:after="100" w:afterAutospacing="1" w:line="240" w:lineRule="auto"/>
+        <w:rPr>
+          <w:rFonts w:ascii="Times New Roman" w:eastAsia="Times New Roman" w:hAnsi="Times New Roman" w:cs="Times New Roman"/>
+          <w:sz w:val="24"/>
+          <w:szCs w:val="24"/>
+        </w:rPr>
+      </w:pPr>
+      <w:proofErr w:type="spellStart"/>
+      <w:r>
+        <w:rPr>
+          <w:rFonts w:ascii="Times New Roman" w:eastAsia="Times New Roman" w:hAnsi="Times New Roman" w:cs="Times New Roman"/>
+          <w:sz w:val="24"/>
+          <w:szCs w:val="24"/>
+        </w:rPr>
+        <w:t>Git</w:t>
+      </w:r>
+      <w:proofErr w:type="spellEnd"/>
+      <w:r>
+        <w:rPr>
+          <w:rFonts w:ascii="Times New Roman" w:eastAsia="Times New Roman" w:hAnsi="Times New Roman" w:cs="Times New Roman"/>
+          <w:sz w:val="24"/>
+          <w:szCs w:val="24"/>
+        </w:rPr>
+        <w:t xml:space="preserve"> (Most Famous)</w:t>
+      </w:r>
+    </w:p>
+    <w:p>
+      <w:pPr>
+        <w:numPr>
+          <w:ilvl w:val="0"/>
+          <w:numId w:val="12"/>
+        </w:numPr>
+        <w:spacing w:before="100" w:beforeAutospacing="1" w:after="100" w:afterAutospacing="1" w:line="240" w:lineRule="auto"/>
+        <w:rPr>
+          <w:rFonts w:ascii="Times New Roman" w:eastAsia="Times New Roman" w:hAnsi="Times New Roman" w:cs="Times New Roman"/>
+          <w:sz w:val="24"/>
+          <w:szCs w:val="24"/>
+        </w:rPr>
+      </w:pPr>
+      <w:r>
+        <w:rPr>
+          <w:rFonts w:ascii="Times New Roman" w:eastAsia="Times New Roman" w:hAnsi="Times New Roman" w:cs="Times New Roman"/>
+          <w:sz w:val="24"/>
+          <w:szCs w:val="24"/>
+        </w:rPr>
+        <w:t xml:space="preserve">Apache </w:t>
+      </w:r>
+      <w:proofErr w:type="spellStart"/>
+      <w:r>
+        <w:rPr>
+          <w:rFonts w:ascii="Times New Roman" w:eastAsia="Times New Roman" w:hAnsi="Times New Roman" w:cs="Times New Roman"/>
+          <w:sz w:val="24"/>
+          <w:szCs w:val="24"/>
+        </w:rPr>
+        <w:t>SubVersion</w:t>
+      </w:r>
+      <w:proofErr w:type="spellEnd"/>
+    </w:p>
+    <w:p>
+      <w:pPr>
+        <w:numPr>
+          <w:ilvl w:val="0"/>
+          <w:numId w:val="12"/>
+        </w:numPr>
+        <w:spacing w:before="100" w:beforeAutospacing="1" w:after="100" w:afterAutospacing="1" w:line="240" w:lineRule="auto"/>
+        <w:rPr>
+          <w:rFonts w:ascii="Times New Roman" w:eastAsia="Times New Roman" w:hAnsi="Times New Roman" w:cs="Times New Roman"/>
+          <w:sz w:val="24"/>
+          <w:szCs w:val="24"/>
+        </w:rPr>
+      </w:pPr>
+      <w:r>
+        <w:rPr>
+          <w:rFonts w:ascii="Times New Roman" w:eastAsia="Times New Roman" w:hAnsi="Times New Roman" w:cs="Times New Roman"/>
+          <w:sz w:val="24"/>
+          <w:szCs w:val="24"/>
+        </w:rPr>
+        <w:t>Piper (Used by Google)</w:t>
+      </w:r>
+    </w:p>
+    <w:p>
+      <w:pPr>
+        <w:spacing w:before="100" w:beforeAutospacing="1" w:after="100" w:afterAutospacing="1" w:line="240" w:lineRule="auto"/>
+        <w:rPr>
+          <w:rFonts w:ascii="Times New Roman" w:eastAsia="Times New Roman" w:hAnsi="Times New Roman" w:cs="Times New Roman"/>
+          <w:sz w:val="24"/>
+          <w:szCs w:val="24"/>
+        </w:rPr>
+      </w:pPr>
+      <w:r>
+        <w:rPr>
+          <w:rFonts w:asciiTheme="majorHAnsi" w:hAnsiTheme="majorHAnsi"/>
+          <w:sz w:val="26"/>
+          <w:szCs w:val="26"/>
+        </w:rPr>
+        <w:t xml:space="preserve"> </w:t>
+      </w:r>
       <w:proofErr w:type="spellStart"/>
       <w:r>
         <w:rPr>
@@ -208,7 +361,7 @@
         <w:pStyle w:val="ListParagraph"/>
         <w:numPr>
           <w:ilvl w:val="0"/>
-          <w:numId w:val="1"/>
+          <w:numId w:val="6"/>
         </w:numPr>
         <w:rPr>
           <w:rFonts w:asciiTheme="majorHAnsi" w:hAnsiTheme="majorHAnsi"/>
@@ -225,56 +378,45 @@
           <w:sz w:val="26"/>
           <w:szCs w:val="26"/>
         </w:rPr>
-        <w:t>Git</w:t>
-      </w:r>
-      <w:proofErr w:type="spellEnd"/>
-      <w:r>
-        <w:rPr>
-          <w:rFonts w:asciiTheme="majorHAnsi" w:hAnsiTheme="majorHAnsi"/>
-          <w:b/>
-          <w:sz w:val="26"/>
-          <w:szCs w:val="26"/>
-        </w:rPr>
-        <w:t xml:space="preserve"> init</w:t>
-      </w:r>
-      <w:r>
-        <w:rPr>
-          <w:rFonts w:asciiTheme="majorHAnsi" w:hAnsiTheme="majorHAnsi"/>
-          <w:b/>
-          <w:sz w:val="26"/>
-          <w:szCs w:val="26"/>
-        </w:rPr>
-        <w:br/>
-      </w:r>
-      <w:r>
-        <w:rPr>
-          <w:rFonts w:asciiTheme="majorHAnsi" w:hAnsiTheme="majorHAnsi"/>
-          <w:i/>
-          <w:sz w:val="26"/>
-          <w:szCs w:val="26"/>
-        </w:rPr>
-        <w:t xml:space="preserve">- initializes the current folder as </w:t>
-      </w:r>
-      <w:proofErr w:type="spellStart"/>
-      <w:r>
-        <w:rPr>
-          <w:rFonts w:asciiTheme="majorHAnsi" w:hAnsiTheme="majorHAnsi"/>
-          <w:i/>
-          <w:sz w:val="26"/>
-          <w:szCs w:val="26"/>
-        </w:rPr>
         <w:t>git</w:t>
       </w:r>
       <w:proofErr w:type="spellEnd"/>
       <w:r>
         <w:rPr>
           <w:rFonts w:asciiTheme="majorHAnsi" w:hAnsiTheme="majorHAnsi"/>
-          <w:i/>
-          <w:sz w:val="26"/>
-          <w:szCs w:val="26"/>
-        </w:rPr>
-        <w:t xml:space="preserve"> repository</w:t>
-      </w:r>
+          <w:b/>
+          <w:sz w:val="26"/>
+          <w:szCs w:val="26"/>
+        </w:rPr>
+        <w:t xml:space="preserve"> </w:t>
+      </w:r>
+      <w:r>
+        <w:rPr>
+          <w:rFonts w:asciiTheme="majorHAnsi" w:hAnsiTheme="majorHAnsi"/>
+          <w:b/>
+          <w:sz w:val="26"/>
+          <w:szCs w:val="26"/>
+        </w:rPr>
+        <w:t>remote //</w:t>
+      </w:r>
+      <w:r>
+        <w:rPr>
+          <w:rFonts w:asciiTheme="majorHAnsi" w:hAnsiTheme="majorHAnsi"/>
+          <w:sz w:val="26"/>
+          <w:szCs w:val="26"/>
+        </w:rPr>
+        <w:t xml:space="preserve"> remote means that folder’s code is associated to a particular repo in </w:t>
+      </w:r>
+      <w:proofErr w:type="spellStart"/>
+      <w:r>
+        <w:rPr>
+          <w:rFonts w:asciiTheme="majorHAnsi" w:hAnsiTheme="majorHAnsi"/>
+          <w:sz w:val="26"/>
+          <w:szCs w:val="26"/>
+        </w:rPr>
+        <w:t>github</w:t>
+      </w:r>
+      <w:proofErr w:type="spellEnd"/>
     </w:p>
     <w:p>
       <w:pPr>
@@ -308,6 +450,79 @@
           <w:sz w:val="26"/>
           <w:szCs w:val="26"/>
         </w:rPr>
+        <w:t xml:space="preserve"> init</w:t>
+      </w:r>
+      <w:r>
+        <w:rPr>
+          <w:rFonts w:asciiTheme="majorHAnsi" w:hAnsiTheme="majorHAnsi"/>
+          <w:b/>
+          <w:sz w:val="26"/>
+          <w:szCs w:val="26"/>
+        </w:rPr>
+        <w:br/>
+      </w:r>
+      <w:r>
+        <w:rPr>
+          <w:rFonts w:asciiTheme="majorHAnsi" w:hAnsiTheme="majorHAnsi"/>
+          <w:i/>
+          <w:sz w:val="26"/>
+          <w:szCs w:val="26"/>
+        </w:rPr>
+        <w:t xml:space="preserve">- initializes the current folder as </w:t>
+      </w:r>
+      <w:proofErr w:type="spellStart"/>
+      <w:r>
+        <w:rPr>
+          <w:rFonts w:asciiTheme="majorHAnsi" w:hAnsiTheme="majorHAnsi"/>
+          <w:i/>
+          <w:sz w:val="26"/>
+          <w:szCs w:val="26"/>
+        </w:rPr>
+        <w:t>git</w:t>
+      </w:r>
+      <w:proofErr w:type="spellEnd"/>
+      <w:r>
+        <w:rPr>
+          <w:rFonts w:asciiTheme="majorHAnsi" w:hAnsiTheme="majorHAnsi"/>
+          <w:i/>
+          <w:sz w:val="26"/>
+          <w:szCs w:val="26"/>
+        </w:rPr>
+        <w:t xml:space="preserve"> repository</w:t>
+      </w:r>
+    </w:p>
+    <w:p>
+      <w:pPr>
+        <w:pStyle w:val="ListParagraph"/>
+        <w:numPr>
+          <w:ilvl w:val="0"/>
+          <w:numId w:val="1"/>
+        </w:numPr>
+        <w:rPr>
+          <w:rFonts w:asciiTheme="majorHAnsi" w:hAnsiTheme="majorHAnsi"/>
+          <w:b/>
+          <w:sz w:val="26"/>
+          <w:szCs w:val="26"/>
+        </w:rPr>
+      </w:pPr>
+      <w:proofErr w:type="spellStart"/>
+      <w:r>
+        <w:rPr>
+          <w:rFonts w:asciiTheme="majorHAnsi" w:hAnsiTheme="majorHAnsi"/>
+          <w:b/>
+          <w:sz w:val="26"/>
+          <w:szCs w:val="26"/>
+        </w:rPr>
+        <w:t>Git</w:t>
+      </w:r>
+      <w:proofErr w:type="spellEnd"/>
+      <w:r>
+        <w:rPr>
+          <w:rFonts w:asciiTheme="majorHAnsi" w:hAnsiTheme="majorHAnsi"/>
+          <w:b/>
+          <w:sz w:val="26"/>
+          <w:szCs w:val="26"/>
+        </w:rPr>
         <w:t xml:space="preserve"> init –b main</w:t>
       </w:r>
     </w:p>
@@ -606,76 +821,41 @@
           <w:szCs w:val="26"/>
         </w:rPr>
       </w:pPr>
-      <w:proofErr w:type="spellStart"/>
-      <w:r>
-        <w:rPr>
-          <w:rFonts w:asciiTheme="majorHAnsi" w:hAnsiTheme="majorHAnsi"/>
-          <w:sz w:val="26"/>
-          <w:szCs w:val="26"/>
-        </w:rPr>
-        <w:t>Git</w:t>
-      </w:r>
-      <w:proofErr w:type="spellEnd"/>
-      <w:r>
-        <w:rPr>
-          <w:rFonts w:asciiTheme="majorHAnsi" w:hAnsiTheme="majorHAnsi"/>
-          <w:sz w:val="26"/>
-          <w:szCs w:val="26"/>
-        </w:rPr>
-        <w:t xml:space="preserve"> status</w:t>
-      </w:r>
-      <w:r>
-        <w:rPr>
-          <w:rFonts w:asciiTheme="majorHAnsi" w:hAnsiTheme="majorHAnsi"/>
-          <w:sz w:val="26"/>
-          <w:szCs w:val="26"/>
-        </w:rPr>
-        <w:br/>
-        <w:t xml:space="preserve">- </w:t>
-      </w:r>
-      <w:r>
-        <w:rPr>
-          <w:rFonts w:asciiTheme="majorHAnsi" w:hAnsiTheme="majorHAnsi"/>
-          <w:sz w:val="26"/>
-          <w:szCs w:val="26"/>
-        </w:rPr>
-        <w:t xml:space="preserve">Gives the status of the </w:t>
-      </w:r>
-      <w:proofErr w:type="gramStart"/>
-      <w:r>
-        <w:rPr>
-          <w:rFonts w:asciiTheme="majorHAnsi" w:hAnsiTheme="majorHAnsi"/>
-          <w:sz w:val="26"/>
-          <w:szCs w:val="26"/>
-        </w:rPr>
-        <w:t>repository(</w:t>
-      </w:r>
-      <w:proofErr w:type="gramEnd"/>
-      <w:r>
-        <w:rPr>
-          <w:rFonts w:asciiTheme="majorHAnsi" w:hAnsiTheme="majorHAnsi"/>
-          <w:sz w:val="26"/>
-          <w:szCs w:val="26"/>
-        </w:rPr>
-        <w:t xml:space="preserve">if any commit is not done </w:t>
-      </w:r>
-      <w:proofErr w:type="spellStart"/>
-      <w:r>
-        <w:rPr>
-          <w:rFonts w:asciiTheme="majorHAnsi" w:hAnsiTheme="majorHAnsi"/>
-          <w:sz w:val="26"/>
-          <w:szCs w:val="26"/>
-        </w:rPr>
-        <w:t>yet,etc</w:t>
-      </w:r>
-      <w:proofErr w:type="spellEnd"/>
-      <w:r>
-        <w:rPr>
-          <w:rFonts w:asciiTheme="majorHAnsi" w:hAnsiTheme="majorHAnsi"/>
-          <w:sz w:val="26"/>
-          <w:szCs w:val="26"/>
-        </w:rPr>
-        <w:t>.)</w:t>
+      <w:r>
+        <w:rPr>
+          <w:rFonts w:asciiTheme="majorHAnsi" w:hAnsiTheme="majorHAnsi"/>
+          <w:sz w:val="26"/>
+          <w:szCs w:val="26"/>
+        </w:rPr>
+        <w:t>The </w:t>
+      </w:r>
+      <w:proofErr w:type="spellStart"/>
+      <w:r>
+        <w:rPr>
+          <w:rFonts w:asciiTheme="majorHAnsi" w:hAnsiTheme="majorHAnsi"/>
+          <w:b/>
+          <w:sz w:val="26"/>
+          <w:szCs w:val="26"/>
+        </w:rPr>
+        <w:t>git</w:t>
+      </w:r>
+      <w:proofErr w:type="spellEnd"/>
+      <w:r>
+        <w:rPr>
+          <w:rFonts w:asciiTheme="majorHAnsi" w:hAnsiTheme="majorHAnsi"/>
+          <w:b/>
+          <w:sz w:val="26"/>
+          <w:szCs w:val="26"/>
+        </w:rPr>
+        <w:t xml:space="preserve"> push --force</w:t>
+      </w:r>
+      <w:r>
+        <w:rPr>
+          <w:rFonts w:asciiTheme="majorHAnsi" w:hAnsiTheme="majorHAnsi"/>
+          <w:sz w:val="26"/>
+          <w:szCs w:val="26"/>
+        </w:rPr>
+        <w:t> command overwrites the remote branch with your local branch, discarding any remote changes.</w:t>
       </w:r>
     </w:p>
     <w:p>
@@ -707,44 +887,8 @@
           <w:sz w:val="26"/>
           <w:szCs w:val="26"/>
         </w:rPr>
-        <w:t xml:space="preserve"> log</w:t>
-      </w:r>
-      <w:r>
-        <w:rPr>
-          <w:rFonts w:asciiTheme="majorHAnsi" w:hAnsiTheme="majorHAnsi"/>
-          <w:sz w:val="26"/>
-          <w:szCs w:val="26"/>
-        </w:rPr>
-        <w:t xml:space="preserve">/ </w:t>
-      </w:r>
-      <w:proofErr w:type="spellStart"/>
-      <w:r>
-        <w:rPr>
-          <w:rFonts w:asciiTheme="majorHAnsi" w:hAnsiTheme="majorHAnsi"/>
-          <w:sz w:val="26"/>
-          <w:szCs w:val="26"/>
-        </w:rPr>
-        <w:t>git</w:t>
-      </w:r>
-      <w:proofErr w:type="spellEnd"/>
-      <w:r>
-        <w:rPr>
-          <w:rFonts w:asciiTheme="majorHAnsi" w:hAnsiTheme="majorHAnsi"/>
-          <w:sz w:val="26"/>
-          <w:szCs w:val="26"/>
-        </w:rPr>
-        <w:t xml:space="preserve"> log --</w:t>
-      </w:r>
-      <w:proofErr w:type="spellStart"/>
-      <w:r>
-        <w:rPr>
-          <w:rFonts w:asciiTheme="majorHAnsi" w:hAnsiTheme="majorHAnsi"/>
-          <w:sz w:val="26"/>
-          <w:szCs w:val="26"/>
-        </w:rPr>
-        <w:t>oneline</w:t>
-      </w:r>
-      <w:proofErr w:type="spellEnd"/>
+        <w:t xml:space="preserve"> status</w:t>
+      </w:r>
       <w:r>
         <w:rPr>
           <w:rFonts w:asciiTheme="majorHAnsi" w:hAnsiTheme="majorHAnsi"/>
@@ -752,7 +896,51 @@
           <w:szCs w:val="26"/>
         </w:rPr>
         <w:br/>
-        <w:t>- shows all the previous commits</w:t>
+        <w:t xml:space="preserve">- </w:t>
+      </w:r>
+      <w:r>
+        <w:rPr>
+          <w:rFonts w:asciiTheme="majorHAnsi" w:hAnsiTheme="majorHAnsi"/>
+          <w:sz w:val="26"/>
+          <w:szCs w:val="26"/>
+        </w:rPr>
+        <w:t xml:space="preserve">Gives the status of the </w:t>
+      </w:r>
+      <w:proofErr w:type="gramStart"/>
+      <w:r>
+        <w:rPr>
+          <w:rFonts w:asciiTheme="majorHAnsi" w:hAnsiTheme="majorHAnsi"/>
+          <w:sz w:val="26"/>
+          <w:szCs w:val="26"/>
+        </w:rPr>
+        <w:t>repository(</w:t>
+      </w:r>
+      <w:proofErr w:type="gramEnd"/>
+      <w:r>
+        <w:rPr>
+          <w:rFonts w:asciiTheme="majorHAnsi" w:hAnsiTheme="majorHAnsi"/>
+          <w:sz w:val="26"/>
+          <w:szCs w:val="26"/>
+        </w:rPr>
+        <w:t xml:space="preserve">if any commit is not done </w:t>
+      </w:r>
+      <w:proofErr w:type="spellStart"/>
+      <w:r>
+        <w:rPr>
+          <w:rFonts w:asciiTheme="majorHAnsi" w:hAnsiTheme="majorHAnsi"/>
+          <w:sz w:val="26"/>
+          <w:szCs w:val="26"/>
+        </w:rPr>
+        <w:t>yet,etc</w:t>
+      </w:r>
+      <w:proofErr w:type="spellEnd"/>
+      <w:r>
+        <w:rPr>
+          <w:rFonts w:asciiTheme="majorHAnsi" w:hAnsiTheme="majorHAnsi"/>
+          <w:sz w:val="26"/>
+          <w:szCs w:val="26"/>
+        </w:rPr>
+        <w:t>.)</w:t>
       </w:r>
     </w:p>
     <w:p>
@@ -775,6 +963,32 @@
           <w:sz w:val="26"/>
           <w:szCs w:val="26"/>
         </w:rPr>
+        <w:t>Git</w:t>
+      </w:r>
+      <w:proofErr w:type="spellEnd"/>
+      <w:r>
+        <w:rPr>
+          <w:rFonts w:asciiTheme="majorHAnsi" w:hAnsiTheme="majorHAnsi"/>
+          <w:sz w:val="26"/>
+          <w:szCs w:val="26"/>
+        </w:rPr>
+        <w:t xml:space="preserve"> log</w:t>
+      </w:r>
+      <w:r>
+        <w:rPr>
+          <w:rFonts w:asciiTheme="majorHAnsi" w:hAnsiTheme="majorHAnsi"/>
+          <w:sz w:val="26"/>
+          <w:szCs w:val="26"/>
+        </w:rPr>
+        <w:t xml:space="preserve">/ </w:t>
+      </w:r>
+      <w:proofErr w:type="spellStart"/>
+      <w:r>
+        <w:rPr>
+          <w:rFonts w:asciiTheme="majorHAnsi" w:hAnsiTheme="majorHAnsi"/>
+          <w:sz w:val="26"/>
+          <w:szCs w:val="26"/>
+        </w:rPr>
         <w:t>git</w:t>
       </w:r>
       <w:proofErr w:type="spellEnd"/>
@@ -784,8 +998,18 @@
           <w:sz w:val="26"/>
           <w:szCs w:val="26"/>
         </w:rPr>
-        <w:t xml:space="preserve"> reset HEAD gradientcolours.docx</w:t>
-      </w:r>
+        <w:t xml:space="preserve"> log --</w:t>
+      </w:r>
+      <w:proofErr w:type="spellStart"/>
+      <w:r>
+        <w:rPr>
+          <w:rFonts w:asciiTheme="majorHAnsi" w:hAnsiTheme="majorHAnsi"/>
+          <w:sz w:val="26"/>
+          <w:szCs w:val="26"/>
+        </w:rPr>
+        <w:t>oneline</w:t>
+      </w:r>
+      <w:proofErr w:type="spellEnd"/>
       <w:r>
         <w:rPr>
           <w:rFonts w:asciiTheme="majorHAnsi" w:hAnsiTheme="majorHAnsi"/>
@@ -793,24 +1017,7 @@
           <w:szCs w:val="26"/>
         </w:rPr>
         <w:br/>
-      </w:r>
-      <w:proofErr w:type="spellStart"/>
-      <w:r>
-        <w:rPr>
-          <w:rFonts w:asciiTheme="majorHAnsi" w:hAnsiTheme="majorHAnsi"/>
-          <w:sz w:val="26"/>
-          <w:szCs w:val="26"/>
-        </w:rPr>
-        <w:t>git</w:t>
-      </w:r>
-      <w:proofErr w:type="spellEnd"/>
-      <w:r>
-        <w:rPr>
-          <w:rFonts w:asciiTheme="majorHAnsi" w:hAnsiTheme="majorHAnsi"/>
-          <w:sz w:val="26"/>
-          <w:szCs w:val="26"/>
-        </w:rPr>
-        <w:t xml:space="preserve"> checkout -- gradientcolours.docx</w:t>
+        <w:t>- shows all the previous commits</w:t>
       </w:r>
     </w:p>
     <w:p>
@@ -842,18 +1049,8 @@
           <w:sz w:val="26"/>
           <w:szCs w:val="26"/>
         </w:rPr>
-        <w:t xml:space="preserve"> clone </w:t>
-      </w:r>
-      <w:proofErr w:type="spellStart"/>
-      <w:r>
-        <w:rPr>
-          <w:rFonts w:asciiTheme="majorHAnsi" w:hAnsiTheme="majorHAnsi"/>
-          <w:sz w:val="26"/>
-          <w:szCs w:val="26"/>
-        </w:rPr>
-        <w:t>repository_url</w:t>
-      </w:r>
-      <w:proofErr w:type="spellEnd"/>
+        <w:t xml:space="preserve"> reset HEAD gradientcolours.docx</w:t>
+      </w:r>
       <w:r>
         <w:rPr>
           <w:rFonts w:asciiTheme="majorHAnsi" w:hAnsiTheme="majorHAnsi"/>
@@ -861,25 +1058,24 @@
           <w:szCs w:val="26"/>
         </w:rPr>
         <w:br/>
-        <w:t xml:space="preserve">- for copying a repository from an </w:t>
-      </w:r>
-      <w:proofErr w:type="spellStart"/>
-      <w:r>
-        <w:rPr>
-          <w:rFonts w:asciiTheme="majorHAnsi" w:hAnsiTheme="majorHAnsi"/>
-          <w:sz w:val="26"/>
-          <w:szCs w:val="26"/>
-        </w:rPr>
-        <w:t>url</w:t>
-      </w:r>
-      <w:proofErr w:type="spellEnd"/>
-      <w:r>
-        <w:rPr>
-          <w:rFonts w:asciiTheme="majorHAnsi" w:hAnsiTheme="majorHAnsi"/>
-          <w:sz w:val="26"/>
-          <w:szCs w:val="26"/>
-        </w:rPr>
-        <w:t xml:space="preserve"> to our machine</w:t>
+      </w:r>
+      <w:proofErr w:type="spellStart"/>
+      <w:r>
+        <w:rPr>
+          <w:rFonts w:asciiTheme="majorHAnsi" w:hAnsiTheme="majorHAnsi"/>
+          <w:sz w:val="26"/>
+          <w:szCs w:val="26"/>
+        </w:rPr>
+        <w:t>git</w:t>
+      </w:r>
+      <w:proofErr w:type="spellEnd"/>
+      <w:r>
+        <w:rPr>
+          <w:rFonts w:asciiTheme="majorHAnsi" w:hAnsiTheme="majorHAnsi"/>
+          <w:sz w:val="26"/>
+          <w:szCs w:val="26"/>
+        </w:rPr>
+        <w:t xml:space="preserve"> checkout -- gradientcolours.docx</w:t>
       </w:r>
     </w:p>
     <w:p>
@@ -895,28 +1091,10 @@
           <w:szCs w:val="26"/>
         </w:rPr>
       </w:pPr>
-      <w:r>
-        <w:rPr>
-          <w:rFonts w:asciiTheme="majorHAnsi" w:hAnsiTheme="majorHAnsi"/>
-          <w:sz w:val="26"/>
-          <w:szCs w:val="26"/>
-        </w:rPr>
-        <w:t xml:space="preserve"> </w:t>
-      </w:r>
-      <w:r>
-        <w:rPr>
-          <w:rFonts w:asciiTheme="majorHAnsi" w:hAnsiTheme="majorHAnsi"/>
-          <w:b/>
-          <w:sz w:val="26"/>
-          <w:szCs w:val="26"/>
-        </w:rPr>
-        <w:t xml:space="preserve">adding to </w:t>
-      </w:r>
-      <w:proofErr w:type="spellStart"/>
-      <w:r>
-        <w:rPr>
-          <w:rFonts w:asciiTheme="majorHAnsi" w:hAnsiTheme="majorHAnsi"/>
-          <w:b/>
+      <w:proofErr w:type="spellStart"/>
+      <w:r>
+        <w:rPr>
+          <w:rFonts w:asciiTheme="majorHAnsi" w:hAnsiTheme="majorHAnsi"/>
           <w:sz w:val="26"/>
           <w:szCs w:val="26"/>
         </w:rPr>
@@ -926,12 +1104,21 @@
       <w:r>
         <w:rPr>
           <w:rFonts w:asciiTheme="majorHAnsi" w:hAnsiTheme="majorHAnsi"/>
-          <w:b/>
-          <w:sz w:val="26"/>
-          <w:szCs w:val="26"/>
-        </w:rPr>
-        <w:t xml:space="preserve"> repo</w:t>
-      </w:r>
+          <w:sz w:val="26"/>
+          <w:szCs w:val="26"/>
+        </w:rPr>
+        <w:t xml:space="preserve"> clone </w:t>
+      </w:r>
+      <w:proofErr w:type="spellStart"/>
+      <w:r>
+        <w:rPr>
+          <w:rFonts w:asciiTheme="majorHAnsi" w:hAnsiTheme="majorHAnsi"/>
+          <w:sz w:val="26"/>
+          <w:szCs w:val="26"/>
+        </w:rPr>
+        <w:t>repository_url</w:t>
+      </w:r>
+      <w:proofErr w:type="spellEnd"/>
       <w:r>
         <w:rPr>
           <w:rFonts w:asciiTheme="majorHAnsi" w:hAnsiTheme="majorHAnsi"/>
@@ -939,95 +1126,25 @@
           <w:szCs w:val="26"/>
         </w:rPr>
         <w:br/>
-      </w:r>
-      <w:proofErr w:type="spellStart"/>
-      <w:r>
-        <w:rPr>
-          <w:rFonts w:asciiTheme="majorHAnsi" w:hAnsiTheme="majorHAnsi"/>
-          <w:sz w:val="26"/>
-          <w:szCs w:val="26"/>
-        </w:rPr>
-        <w:t>git</w:t>
-      </w:r>
-      <w:proofErr w:type="spellEnd"/>
-      <w:r>
-        <w:rPr>
-          <w:rFonts w:asciiTheme="majorHAnsi" w:hAnsiTheme="majorHAnsi"/>
-          <w:sz w:val="26"/>
-          <w:szCs w:val="26"/>
-        </w:rPr>
-        <w:t xml:space="preserve"> remote add origin </w:t>
-      </w:r>
-      <w:hyperlink r:id="rId5" w:history="1">
-        <w:r>
-          <w:rPr>
-            <w:rStyle w:val="Hyperlink"/>
-            <w:rFonts w:asciiTheme="majorHAnsi" w:hAnsiTheme="majorHAnsi"/>
-            <w:sz w:val="26"/>
-            <w:szCs w:val="26"/>
-          </w:rPr>
-          <w:t>https://github.com/manideepa-shaw/MoResins.git</w:t>
-        </w:r>
-      </w:hyperlink>
-    </w:p>
-    <w:p>
-      <w:pPr>
-        <w:pStyle w:val="ListParagraph"/>
-        <w:rPr>
-          <w:rFonts w:asciiTheme="majorHAnsi" w:hAnsiTheme="majorHAnsi"/>
-          <w:sz w:val="26"/>
-          <w:szCs w:val="26"/>
-        </w:rPr>
-      </w:pPr>
-      <w:proofErr w:type="spellStart"/>
-      <w:proofErr w:type="gramStart"/>
-      <w:r>
-        <w:rPr>
-          <w:rFonts w:asciiTheme="majorHAnsi" w:hAnsiTheme="majorHAnsi"/>
-          <w:sz w:val="26"/>
-          <w:szCs w:val="26"/>
-        </w:rPr>
-        <w:t>git</w:t>
-      </w:r>
-      <w:proofErr w:type="spellEnd"/>
-      <w:proofErr w:type="gramEnd"/>
-      <w:r>
-        <w:rPr>
-          <w:rFonts w:asciiTheme="majorHAnsi" w:hAnsiTheme="majorHAnsi"/>
-          <w:sz w:val="26"/>
-          <w:szCs w:val="26"/>
-        </w:rPr>
-        <w:t xml:space="preserve"> branch -M main</w:t>
-      </w:r>
-    </w:p>
-    <w:p>
-      <w:pPr>
-        <w:pStyle w:val="ListParagraph"/>
-        <w:rPr>
-          <w:rFonts w:asciiTheme="majorHAnsi" w:hAnsiTheme="majorHAnsi"/>
-          <w:sz w:val="26"/>
-          <w:szCs w:val="26"/>
-        </w:rPr>
-      </w:pPr>
-      <w:proofErr w:type="spellStart"/>
-      <w:proofErr w:type="gramStart"/>
-      <w:r>
-        <w:rPr>
-          <w:rFonts w:asciiTheme="majorHAnsi" w:hAnsiTheme="majorHAnsi"/>
-          <w:sz w:val="26"/>
-          <w:szCs w:val="26"/>
-        </w:rPr>
-        <w:t>git</w:t>
-      </w:r>
-      <w:proofErr w:type="spellEnd"/>
-      <w:proofErr w:type="gramEnd"/>
-      <w:r>
-        <w:rPr>
-          <w:rFonts w:asciiTheme="majorHAnsi" w:hAnsiTheme="majorHAnsi"/>
-          <w:sz w:val="26"/>
-          <w:szCs w:val="26"/>
-        </w:rPr>
-        <w:t xml:space="preserve"> push -u origin main</w:t>
+        <w:t xml:space="preserve">- for copying a repository from an </w:t>
+      </w:r>
+      <w:proofErr w:type="spellStart"/>
+      <w:r>
+        <w:rPr>
+          <w:rFonts w:asciiTheme="majorHAnsi" w:hAnsiTheme="majorHAnsi"/>
+          <w:sz w:val="26"/>
+          <w:szCs w:val="26"/>
+        </w:rPr>
+        <w:t>url</w:t>
+      </w:r>
+      <w:proofErr w:type="spellEnd"/>
+      <w:r>
+        <w:rPr>
+          <w:rFonts w:asciiTheme="majorHAnsi" w:hAnsiTheme="majorHAnsi"/>
+          <w:sz w:val="26"/>
+          <w:szCs w:val="26"/>
+        </w:rPr>
+        <w:t xml:space="preserve"> to our machine</w:t>
       </w:r>
     </w:p>
     <w:p>
@@ -1051,6 +1168,219 @@
         </w:rPr>
         <w:t xml:space="preserve"> </w:t>
       </w:r>
+      <w:r>
+        <w:rPr>
+          <w:rFonts w:asciiTheme="majorHAnsi" w:hAnsiTheme="majorHAnsi"/>
+          <w:b/>
+          <w:sz w:val="26"/>
+          <w:szCs w:val="26"/>
+        </w:rPr>
+        <w:t xml:space="preserve">adding to </w:t>
+      </w:r>
+      <w:proofErr w:type="spellStart"/>
+      <w:r>
+        <w:rPr>
+          <w:rFonts w:asciiTheme="majorHAnsi" w:hAnsiTheme="majorHAnsi"/>
+          <w:b/>
+          <w:sz w:val="26"/>
+          <w:szCs w:val="26"/>
+        </w:rPr>
+        <w:t>git</w:t>
+      </w:r>
+      <w:proofErr w:type="spellEnd"/>
+      <w:r>
+        <w:rPr>
+          <w:rFonts w:asciiTheme="majorHAnsi" w:hAnsiTheme="majorHAnsi"/>
+          <w:b/>
+          <w:sz w:val="26"/>
+          <w:szCs w:val="26"/>
+        </w:rPr>
+        <w:t xml:space="preserve"> repo</w:t>
+      </w:r>
+      <w:r>
+        <w:rPr>
+          <w:rFonts w:asciiTheme="majorHAnsi" w:hAnsiTheme="majorHAnsi"/>
+          <w:sz w:val="26"/>
+          <w:szCs w:val="26"/>
+        </w:rPr>
+        <w:br/>
+      </w:r>
+      <w:proofErr w:type="spellStart"/>
+      <w:r>
+        <w:rPr>
+          <w:rFonts w:asciiTheme="majorHAnsi" w:hAnsiTheme="majorHAnsi"/>
+          <w:sz w:val="26"/>
+          <w:szCs w:val="26"/>
+        </w:rPr>
+        <w:t>git</w:t>
+      </w:r>
+      <w:proofErr w:type="spellEnd"/>
+      <w:r>
+        <w:rPr>
+          <w:rFonts w:asciiTheme="majorHAnsi" w:hAnsiTheme="majorHAnsi"/>
+          <w:sz w:val="26"/>
+          <w:szCs w:val="26"/>
+        </w:rPr>
+        <w:t xml:space="preserve"> remote add origin </w:t>
+      </w:r>
+      <w:r>
+        <w:rPr>
+          <w:rFonts w:asciiTheme="majorHAnsi" w:hAnsiTheme="majorHAnsi"/>
+          <w:sz w:val="26"/>
+          <w:szCs w:val="26"/>
+        </w:rPr>
+        <w:t>https://github.com/manideepa-shaw/MoResins.git</w:t>
+      </w:r>
+    </w:p>
+    <w:p>
+      <w:pPr>
+        <w:pStyle w:val="ListParagraph"/>
+        <w:rPr>
+          <w:rFonts w:asciiTheme="majorHAnsi" w:hAnsiTheme="majorHAnsi"/>
+          <w:sz w:val="26"/>
+          <w:szCs w:val="26"/>
+        </w:rPr>
+      </w:pPr>
+      <w:r>
+        <w:rPr>
+          <w:rFonts w:asciiTheme="majorHAnsi" w:hAnsiTheme="majorHAnsi"/>
+          <w:sz w:val="26"/>
+          <w:szCs w:val="26"/>
+        </w:rPr>
+        <w:t xml:space="preserve">// origin </w:t>
+      </w:r>
+      <w:r>
+        <w:rPr>
+          <w:rFonts w:asciiTheme="majorHAnsi" w:hAnsiTheme="majorHAnsi"/>
+          <w:sz w:val="26"/>
+          <w:szCs w:val="26"/>
+        </w:rPr>
+        <w:sym w:font="Wingdings" w:char="F0E0"/>
+      </w:r>
+      <w:r>
+        <w:rPr>
+          <w:rFonts w:asciiTheme="majorHAnsi" w:hAnsiTheme="majorHAnsi"/>
+          <w:sz w:val="26"/>
+          <w:szCs w:val="26"/>
+        </w:rPr>
+        <w:t xml:space="preserve"> server, </w:t>
+      </w:r>
+      <w:proofErr w:type="spellStart"/>
+      <w:r>
+        <w:rPr>
+          <w:rFonts w:asciiTheme="majorHAnsi" w:hAnsiTheme="majorHAnsi"/>
+          <w:sz w:val="26"/>
+          <w:szCs w:val="26"/>
+        </w:rPr>
+        <w:t>url</w:t>
+      </w:r>
+      <w:proofErr w:type="spellEnd"/>
+      <w:r>
+        <w:rPr>
+          <w:rFonts w:asciiTheme="majorHAnsi" w:hAnsiTheme="majorHAnsi"/>
+          <w:sz w:val="26"/>
+          <w:szCs w:val="26"/>
+        </w:rPr>
+        <w:t xml:space="preserve"> </w:t>
+      </w:r>
+      <w:r>
+        <w:rPr>
+          <w:rFonts w:asciiTheme="majorHAnsi" w:hAnsiTheme="majorHAnsi"/>
+          <w:sz w:val="26"/>
+          <w:szCs w:val="26"/>
+        </w:rPr>
+        <w:sym w:font="Wingdings" w:char="F0E0"/>
+      </w:r>
+      <w:r>
+        <w:rPr>
+          <w:rFonts w:asciiTheme="majorHAnsi" w:hAnsiTheme="majorHAnsi"/>
+          <w:sz w:val="26"/>
+          <w:szCs w:val="26"/>
+        </w:rPr>
+        <w:t xml:space="preserve"> address</w:t>
+      </w:r>
+    </w:p>
+    <w:p>
+      <w:pPr>
+        <w:pStyle w:val="ListParagraph"/>
+        <w:rPr>
+          <w:rFonts w:asciiTheme="majorHAnsi" w:hAnsiTheme="majorHAnsi"/>
+          <w:sz w:val="26"/>
+          <w:szCs w:val="26"/>
+        </w:rPr>
+      </w:pPr>
+      <w:proofErr w:type="spellStart"/>
+      <w:proofErr w:type="gramStart"/>
+      <w:r>
+        <w:rPr>
+          <w:rFonts w:asciiTheme="majorHAnsi" w:hAnsiTheme="majorHAnsi"/>
+          <w:sz w:val="26"/>
+          <w:szCs w:val="26"/>
+        </w:rPr>
+        <w:t>git</w:t>
+      </w:r>
+      <w:proofErr w:type="spellEnd"/>
+      <w:proofErr w:type="gramEnd"/>
+      <w:r>
+        <w:rPr>
+          <w:rFonts w:asciiTheme="majorHAnsi" w:hAnsiTheme="majorHAnsi"/>
+          <w:sz w:val="26"/>
+          <w:szCs w:val="26"/>
+        </w:rPr>
+        <w:t xml:space="preserve"> branch -M main</w:t>
+      </w:r>
+    </w:p>
+    <w:p>
+      <w:pPr>
+        <w:pStyle w:val="ListParagraph"/>
+        <w:rPr>
+          <w:rFonts w:asciiTheme="majorHAnsi" w:hAnsiTheme="majorHAnsi"/>
+          <w:sz w:val="26"/>
+          <w:szCs w:val="26"/>
+        </w:rPr>
+      </w:pPr>
+      <w:proofErr w:type="spellStart"/>
+      <w:proofErr w:type="gramStart"/>
+      <w:r>
+        <w:rPr>
+          <w:rFonts w:asciiTheme="majorHAnsi" w:hAnsiTheme="majorHAnsi"/>
+          <w:sz w:val="26"/>
+          <w:szCs w:val="26"/>
+        </w:rPr>
+        <w:t>git</w:t>
+      </w:r>
+      <w:proofErr w:type="spellEnd"/>
+      <w:proofErr w:type="gramEnd"/>
+      <w:r>
+        <w:rPr>
+          <w:rFonts w:asciiTheme="majorHAnsi" w:hAnsiTheme="majorHAnsi"/>
+          <w:sz w:val="26"/>
+          <w:szCs w:val="26"/>
+        </w:rPr>
+        <w:t xml:space="preserve"> push -u origin main</w:t>
+      </w:r>
+    </w:p>
+    <w:p>
+      <w:pPr>
+        <w:pStyle w:val="ListParagraph"/>
+        <w:numPr>
+          <w:ilvl w:val="0"/>
+          <w:numId w:val="1"/>
+        </w:numPr>
+        <w:rPr>
+          <w:rFonts w:asciiTheme="majorHAnsi" w:hAnsiTheme="majorHAnsi"/>
+          <w:sz w:val="26"/>
+          <w:szCs w:val="26"/>
+        </w:rPr>
+      </w:pPr>
+      <w:r>
+        <w:rPr>
+          <w:rFonts w:asciiTheme="majorHAnsi" w:hAnsiTheme="majorHAnsi"/>
+          <w:sz w:val="26"/>
+          <w:szCs w:val="26"/>
+        </w:rPr>
+        <w:t xml:space="preserve"> </w:t>
+      </w:r>
       <w:proofErr w:type="spellStart"/>
       <w:r>
         <w:rPr>
@@ -1099,6 +1429,7 @@
           <w:sz w:val="26"/>
           <w:szCs w:val="26"/>
         </w:rPr>
+        <w:lastRenderedPageBreak/>
         <w:t>Shows what changes have been made</w:t>
       </w:r>
     </w:p>
@@ -1622,7 +1953,6 @@
           <w:sz w:val="26"/>
           <w:szCs w:val="26"/>
         </w:rPr>
-        <w:lastRenderedPageBreak/>
         <w:t>Git</w:t>
       </w:r>
       <w:proofErr w:type="spellEnd"/>
@@ -2337,6 +2667,70 @@
           <w:szCs w:val="26"/>
         </w:rPr>
       </w:pPr>
+    </w:p>
+    <w:p>
+      <w:pPr>
+        <w:jc w:val="center"/>
+        <w:rPr>
+          <w:rFonts w:asciiTheme="majorHAnsi" w:hAnsiTheme="majorHAnsi"/>
+          <w:sz w:val="26"/>
+          <w:szCs w:val="26"/>
+        </w:rPr>
+      </w:pPr>
+      <w:r>
+        <w:rPr>
+          <w:rFonts w:asciiTheme="majorHAnsi" w:hAnsiTheme="majorHAnsi"/>
+          <w:noProof/>
+          <w:sz w:val="26"/>
+          <w:szCs w:val="26"/>
+        </w:rPr>
+        <w:lastRenderedPageBreak/>
+        <w:drawing>
+          <wp:inline distT="0" distB="0" distL="0" distR="0">
+            <wp:extent cx="5708650" cy="3511228"/>
+            <wp:effectExtent l="19050" t="0" r="6350" b="0"/>
+            <wp:docPr id="1" name="Picture 1"/>
+            <wp:cNvGraphicFramePr>
+              <a:graphicFrameLocks xmlns:a="http://schemas.openxmlformats.org/drawingml/2006/main" noChangeAspect="1"/>
+            </wp:cNvGraphicFramePr>
+            <a:graphic xmlns:a="http://schemas.openxmlformats.org/drawingml/2006/main">
+              <a:graphicData uri="http://schemas.openxmlformats.org/drawingml/2006/picture">
+                <pic:pic xmlns:pic="http://schemas.openxmlformats.org/drawingml/2006/picture">
+                  <pic:nvPicPr>
+                    <pic:cNvPr id="0" name="Picture 1"/>
+                    <pic:cNvPicPr>
+                      <a:picLocks noChangeAspect="1" noChangeArrowheads="1"/>
+                    </pic:cNvPicPr>
+                  </pic:nvPicPr>
+                  <pic:blipFill>
+                    <a:blip r:embed="rId5"/>
+                    <a:srcRect/>
+                    <a:stretch>
+                      <a:fillRect/>
+                    </a:stretch>
+                  </pic:blipFill>
+                  <pic:spPr bwMode="auto">
+                    <a:xfrm>
+                      <a:off x="0" y="0"/>
+                      <a:ext cx="5711638" cy="3513066"/>
+                    </a:xfrm>
+                    <a:prstGeom prst="rect">
+                      <a:avLst/>
+                    </a:prstGeom>
+                    <a:noFill/>
+                    <a:ln w="9525">
+                      <a:noFill/>
+                      <a:miter lim="800000"/>
+                      <a:headEnd/>
+                      <a:tailEnd/>
+                    </a:ln>
+                  </pic:spPr>
+                </pic:pic>
+              </a:graphicData>
+            </a:graphic>
+          </wp:inline>
+        </w:drawing>
+      </w:r>
     </w:p>
     <w:p>
       <w:pPr>
@@ -2775,6 +3169,150 @@
           <w:szCs w:val="26"/>
         </w:rPr>
         <w:t>Now do whatever you want to, delete the files, move file to the required folder, etc then commit and push</w:t>
+      </w:r>
+    </w:p>
+    <w:p>
+      <w:pPr>
+        <w:pStyle w:val="ListParagraph"/>
+        <w:ind w:left="0"/>
+        <w:jc w:val="center"/>
+        <w:rPr>
+          <w:rFonts w:asciiTheme="majorHAnsi" w:hAnsiTheme="majorHAnsi"/>
+          <w:b/>
+          <w:sz w:val="26"/>
+          <w:szCs w:val="26"/>
+          <w:u w:val="single"/>
+        </w:rPr>
+      </w:pPr>
+      <w:proofErr w:type="spellStart"/>
+      <w:r>
+        <w:rPr>
+          <w:rFonts w:asciiTheme="majorHAnsi" w:hAnsiTheme="majorHAnsi"/>
+          <w:b/>
+          <w:sz w:val="26"/>
+          <w:szCs w:val="26"/>
+          <w:u w:val="single"/>
+        </w:rPr>
+        <w:t>Git</w:t>
+      </w:r>
+      <w:proofErr w:type="spellEnd"/>
+      <w:r>
+        <w:rPr>
+          <w:rFonts w:asciiTheme="majorHAnsi" w:hAnsiTheme="majorHAnsi"/>
+          <w:b/>
+          <w:sz w:val="26"/>
+          <w:szCs w:val="26"/>
+          <w:u w:val="single"/>
+        </w:rPr>
+        <w:t xml:space="preserve"> revert</w:t>
+      </w:r>
+    </w:p>
+    <w:p>
+      <w:pPr>
+        <w:pStyle w:val="ListParagraph"/>
+        <w:numPr>
+          <w:ilvl w:val="0"/>
+          <w:numId w:val="11"/>
+        </w:numPr>
+        <w:rPr>
+          <w:rFonts w:asciiTheme="majorHAnsi" w:hAnsiTheme="majorHAnsi"/>
+          <w:sz w:val="26"/>
+          <w:szCs w:val="26"/>
+        </w:rPr>
+      </w:pPr>
+      <w:proofErr w:type="spellStart"/>
+      <w:proofErr w:type="gramStart"/>
+      <w:r>
+        <w:rPr>
+          <w:rFonts w:asciiTheme="majorHAnsi" w:hAnsiTheme="majorHAnsi"/>
+          <w:sz w:val="26"/>
+          <w:szCs w:val="26"/>
+        </w:rPr>
+        <w:t>git</w:t>
+      </w:r>
+      <w:proofErr w:type="spellEnd"/>
+      <w:proofErr w:type="gramEnd"/>
+      <w:r>
+        <w:rPr>
+          <w:rFonts w:asciiTheme="majorHAnsi" w:hAnsiTheme="majorHAnsi"/>
+          <w:sz w:val="26"/>
+          <w:szCs w:val="26"/>
+        </w:rPr>
+        <w:t xml:space="preserve"> reset --hard "765c12d"</w:t>
+      </w:r>
+      <w:r>
+        <w:rPr>
+          <w:rFonts w:asciiTheme="majorHAnsi" w:hAnsiTheme="majorHAnsi"/>
+          <w:sz w:val="26"/>
+          <w:szCs w:val="26"/>
+        </w:rPr>
+        <w:t xml:space="preserve"> // this will move the head to the commit “</w:t>
+      </w:r>
+      <w:r>
+        <w:rPr>
+          <w:rFonts w:asciiTheme="majorHAnsi" w:hAnsiTheme="majorHAnsi"/>
+          <w:sz w:val="26"/>
+          <w:szCs w:val="26"/>
+        </w:rPr>
+        <w:t>765c12d</w:t>
+      </w:r>
+      <w:r>
+        <w:rPr>
+          <w:rFonts w:asciiTheme="majorHAnsi" w:hAnsiTheme="majorHAnsi"/>
+          <w:sz w:val="26"/>
+          <w:szCs w:val="26"/>
+        </w:rPr>
+        <w:t>”. All further commits will be lost</w:t>
+      </w:r>
+    </w:p>
+    <w:p>
+      <w:pPr>
+        <w:pStyle w:val="ListParagraph"/>
+        <w:numPr>
+          <w:ilvl w:val="0"/>
+          <w:numId w:val="11"/>
+        </w:numPr>
+        <w:rPr>
+          <w:rFonts w:asciiTheme="majorHAnsi" w:hAnsiTheme="majorHAnsi"/>
+          <w:sz w:val="26"/>
+          <w:szCs w:val="26"/>
+        </w:rPr>
+      </w:pPr>
+      <w:proofErr w:type="spellStart"/>
+      <w:proofErr w:type="gramStart"/>
+      <w:r>
+        <w:rPr>
+          <w:rFonts w:asciiTheme="majorHAnsi" w:hAnsiTheme="majorHAnsi"/>
+          <w:sz w:val="26"/>
+          <w:szCs w:val="26"/>
+        </w:rPr>
+        <w:t>git</w:t>
+      </w:r>
+      <w:proofErr w:type="spellEnd"/>
+      <w:proofErr w:type="gramEnd"/>
+      <w:r>
+        <w:rPr>
+          <w:rFonts w:asciiTheme="majorHAnsi" w:hAnsiTheme="majorHAnsi"/>
+          <w:sz w:val="26"/>
+          <w:szCs w:val="26"/>
+        </w:rPr>
+        <w:t xml:space="preserve"> revert “</w:t>
+      </w:r>
+      <w:r>
+        <w:rPr>
+          <w:rFonts w:asciiTheme="majorHAnsi" w:hAnsiTheme="majorHAnsi"/>
+          <w:sz w:val="26"/>
+          <w:szCs w:val="26"/>
+        </w:rPr>
+        <w:t>765c12d</w:t>
+      </w:r>
+      <w:r>
+        <w:rPr>
+          <w:rFonts w:asciiTheme="majorHAnsi" w:hAnsiTheme="majorHAnsi"/>
+          <w:sz w:val="26"/>
+          <w:szCs w:val="26"/>
+        </w:rPr>
+        <w:t xml:space="preserve">” // any changes made to this commit will be reversed( add -&gt; remove, vice versa). </w:t>
       </w:r>
     </w:p>
     <w:sectPr>
@@ -2903,6 +3441,244 @@
     </w:lvl>
   </w:abstractNum>
   <w:abstractNum w:abstractNumId="1">
+    <w:nsid w:val="166F4E8F"/>
+    <w:multiLevelType w:val="multilevel"/>
+    <w:tmpl w:val="0D9EA2EC"/>
+    <w:lvl w:ilvl="0">
+      <w:start w:val="1"/>
+      <w:numFmt w:val="bullet"/>
+      <w:lvlText w:val=""/>
+      <w:lvlJc w:val="left"/>
+      <w:pPr>
+        <w:tabs>
+          <w:tab w:val="num" w:pos="720"/>
+        </w:tabs>
+        <w:ind w:left="720" w:hanging="360"/>
+      </w:pPr>
+      <w:rPr>
+        <w:rFonts w:ascii="Symbol" w:hAnsi="Symbol" w:hint="default"/>
+        <w:sz w:val="20"/>
+      </w:rPr>
+    </w:lvl>
+    <w:lvl w:ilvl="1" w:tentative="1">
+      <w:start w:val="1"/>
+      <w:numFmt w:val="bullet"/>
+      <w:lvlText w:val="o"/>
+      <w:lvlJc w:val="left"/>
+      <w:pPr>
+        <w:tabs>
+          <w:tab w:val="num" w:pos="1440"/>
+        </w:tabs>
+        <w:ind w:left="1440" w:hanging="360"/>
+      </w:pPr>
+      <w:rPr>
+        <w:rFonts w:ascii="Courier New" w:hAnsi="Courier New" w:hint="default"/>
+        <w:sz w:val="20"/>
+      </w:rPr>
+    </w:lvl>
+    <w:lvl w:ilvl="2" w:tentative="1">
+      <w:start w:val="1"/>
+      <w:numFmt w:val="bullet"/>
+      <w:lvlText w:val=""/>
+      <w:lvlJc w:val="left"/>
+      <w:pPr>
+        <w:tabs>
+          <w:tab w:val="num" w:pos="2160"/>
+        </w:tabs>
+        <w:ind w:left="2160" w:hanging="360"/>
+      </w:pPr>
+      <w:rPr>
+        <w:rFonts w:ascii="Wingdings" w:hAnsi="Wingdings" w:hint="default"/>
+        <w:sz w:val="20"/>
+      </w:rPr>
+    </w:lvl>
+    <w:lvl w:ilvl="3" w:tentative="1">
+      <w:start w:val="1"/>
+      <w:numFmt w:val="bullet"/>
+      <w:lvlText w:val=""/>
+      <w:lvlJc w:val="left"/>
+      <w:pPr>
+        <w:tabs>
+          <w:tab w:val="num" w:pos="2880"/>
+        </w:tabs>
+        <w:ind w:left="2880" w:hanging="360"/>
+      </w:pPr>
+      <w:rPr>
+        <w:rFonts w:ascii="Wingdings" w:hAnsi="Wingdings" w:hint="default"/>
+        <w:sz w:val="20"/>
+      </w:rPr>
+    </w:lvl>
+    <w:lvl w:ilvl="4" w:tentative="1">
+      <w:start w:val="1"/>
+      <w:numFmt w:val="bullet"/>
+      <w:lvlText w:val=""/>
+      <w:lvlJc w:val="left"/>
+      <w:pPr>
+        <w:tabs>
+          <w:tab w:val="num" w:pos="3600"/>
+        </w:tabs>
+        <w:ind w:left="3600" w:hanging="360"/>
+      </w:pPr>
+      <w:rPr>
+        <w:rFonts w:ascii="Wingdings" w:hAnsi="Wingdings" w:hint="default"/>
+        <w:sz w:val="20"/>
+      </w:rPr>
+    </w:lvl>
+    <w:lvl w:ilvl="5" w:tentative="1">
+      <w:start w:val="1"/>
+      <w:numFmt w:val="bullet"/>
+      <w:lvlText w:val=""/>
+      <w:lvlJc w:val="left"/>
+      <w:pPr>
+        <w:tabs>
+          <w:tab w:val="num" w:pos="4320"/>
+        </w:tabs>
+        <w:ind w:left="4320" w:hanging="360"/>
+      </w:pPr>
+      <w:rPr>
+        <w:rFonts w:ascii="Wingdings" w:hAnsi="Wingdings" w:hint="default"/>
+        <w:sz w:val="20"/>
+      </w:rPr>
+    </w:lvl>
+    <w:lvl w:ilvl="6" w:tentative="1">
+      <w:start w:val="1"/>
+      <w:numFmt w:val="bullet"/>
+      <w:lvlText w:val=""/>
+      <w:lvlJc w:val="left"/>
+      <w:pPr>
+        <w:tabs>
+          <w:tab w:val="num" w:pos="5040"/>
+        </w:tabs>
+        <w:ind w:left="5040" w:hanging="360"/>
+      </w:pPr>
+      <w:rPr>
+        <w:rFonts w:ascii="Wingdings" w:hAnsi="Wingdings" w:hint="default"/>
+        <w:sz w:val="20"/>
+      </w:rPr>
+    </w:lvl>
+    <w:lvl w:ilvl="7" w:tentative="1">
+      <w:start w:val="1"/>
+      <w:numFmt w:val="bullet"/>
+      <w:lvlText w:val=""/>
+      <w:lvlJc w:val="left"/>
+      <w:pPr>
+        <w:tabs>
+          <w:tab w:val="num" w:pos="5760"/>
+        </w:tabs>
+        <w:ind w:left="5760" w:hanging="360"/>
+      </w:pPr>
+      <w:rPr>
+        <w:rFonts w:ascii="Wingdings" w:hAnsi="Wingdings" w:hint="default"/>
+        <w:sz w:val="20"/>
+      </w:rPr>
+    </w:lvl>
+    <w:lvl w:ilvl="8" w:tentative="1">
+      <w:start w:val="1"/>
+      <w:numFmt w:val="bullet"/>
+      <w:lvlText w:val=""/>
+      <w:lvlJc w:val="left"/>
+      <w:pPr>
+        <w:tabs>
+          <w:tab w:val="num" w:pos="6480"/>
+        </w:tabs>
+        <w:ind w:left="6480" w:hanging="360"/>
+      </w:pPr>
+      <w:rPr>
+        <w:rFonts w:ascii="Wingdings" w:hAnsi="Wingdings" w:hint="default"/>
+        <w:sz w:val="20"/>
+      </w:rPr>
+    </w:lvl>
+  </w:abstractNum>
+  <w:abstractNum w:abstractNumId="2">
+    <w:nsid w:val="1ACA6956"/>
+    <w:multiLevelType w:val="hybridMultilevel"/>
+    <w:tmpl w:val="E920F042"/>
+    <w:lvl w:ilvl="0" w:tplc="0409000F">
+      <w:start w:val="1"/>
+      <w:numFmt w:val="decimal"/>
+      <w:lvlText w:val="%1."/>
+      <w:lvlJc w:val="left"/>
+      <w:pPr>
+        <w:ind w:left="720" w:hanging="360"/>
+      </w:pPr>
+      <w:rPr>
+        <w:rFonts w:hint="default"/>
+      </w:rPr>
+    </w:lvl>
+    <w:lvl w:ilvl="1" w:tplc="04090019" w:tentative="1">
+      <w:start w:val="1"/>
+      <w:numFmt w:val="lowerLetter"/>
+      <w:lvlText w:val="%2."/>
+      <w:lvlJc w:val="left"/>
+      <w:pPr>
+        <w:ind w:left="1440" w:hanging="360"/>
+      </w:pPr>
+    </w:lvl>
+    <w:lvl w:ilvl="2" w:tplc="0409001B" w:tentative="1">
+      <w:start w:val="1"/>
+      <w:numFmt w:val="lowerRoman"/>
+      <w:lvlText w:val="%3."/>
+      <w:lvlJc w:val="right"/>
+      <w:pPr>
+        <w:ind w:left="2160" w:hanging="180"/>
+      </w:pPr>
+    </w:lvl>
+    <w:lvl w:ilvl="3" w:tplc="0409000F" w:tentative="1">
+      <w:start w:val="1"/>
+      <w:numFmt w:val="decimal"/>
+      <w:lvlText w:val="%4."/>
+      <w:lvlJc w:val="left"/>
+      <w:pPr>
+        <w:ind w:left="2880" w:hanging="360"/>
+      </w:pPr>
+    </w:lvl>
+    <w:lvl w:ilvl="4" w:tplc="04090019" w:tentative="1">
+      <w:start w:val="1"/>
+      <w:numFmt w:val="lowerLetter"/>
+      <w:lvlText w:val="%5."/>
+      <w:lvlJc w:val="left"/>
+      <w:pPr>
+        <w:ind w:left="3600" w:hanging="360"/>
+      </w:pPr>
+    </w:lvl>
+    <w:lvl w:ilvl="5" w:tplc="0409001B" w:tentative="1">
+      <w:start w:val="1"/>
+      <w:numFmt w:val="lowerRoman"/>
+      <w:lvlText w:val="%6."/>
+      <w:lvlJc w:val="right"/>
+      <w:pPr>
+        <w:ind w:left="4320" w:hanging="180"/>
+      </w:pPr>
+    </w:lvl>
+    <w:lvl w:ilvl="6" w:tplc="0409000F" w:tentative="1">
+      <w:start w:val="1"/>
+      <w:numFmt w:val="decimal"/>
+      <w:lvlText w:val="%7."/>
+      <w:lvlJc w:val="left"/>
+      <w:pPr>
+        <w:ind w:left="5040" w:hanging="360"/>
+      </w:pPr>
+    </w:lvl>
+    <w:lvl w:ilvl="7" w:tplc="04090019" w:tentative="1">
+      <w:start w:val="1"/>
+      <w:numFmt w:val="lowerLetter"/>
+      <w:lvlText w:val="%8."/>
+      <w:lvlJc w:val="left"/>
+      <w:pPr>
+        <w:ind w:left="5760" w:hanging="360"/>
+      </w:pPr>
+    </w:lvl>
+    <w:lvl w:ilvl="8" w:tplc="0409001B" w:tentative="1">
+      <w:start w:val="1"/>
+      <w:numFmt w:val="lowerRoman"/>
+      <w:lvlText w:val="%9."/>
+      <w:lvlJc w:val="right"/>
+      <w:pPr>
+        <w:ind w:left="6480" w:hanging="180"/>
+      </w:pPr>
+    </w:lvl>
+  </w:abstractNum>
+  <w:abstractNum w:abstractNumId="3">
     <w:nsid w:val="2777288A"/>
     <w:multiLevelType w:val="hybridMultilevel"/>
     <w:tmpl w:val="ED185D18"/>
@@ -2988,7 +3764,7 @@
       </w:pPr>
     </w:lvl>
   </w:abstractNum>
-  <w:abstractNum w:abstractNumId="2">
+  <w:abstractNum w:abstractNumId="4">
     <w:nsid w:val="3CFA03DC"/>
     <w:multiLevelType w:val="hybridMultilevel"/>
     <w:tmpl w:val="6D586C24"/>
@@ -3101,7 +3877,7 @@
       </w:rPr>
     </w:lvl>
   </w:abstractNum>
-  <w:abstractNum w:abstractNumId="3">
+  <w:abstractNum w:abstractNumId="5">
     <w:nsid w:val="46AF60F7"/>
     <w:multiLevelType w:val="hybridMultilevel"/>
     <w:tmpl w:val="A754E97C"/>
@@ -3190,7 +3966,7 @@
       </w:pPr>
     </w:lvl>
   </w:abstractNum>
-  <w:abstractNum w:abstractNumId="4">
+  <w:abstractNum w:abstractNumId="6">
     <w:nsid w:val="4B6B1922"/>
     <w:multiLevelType w:val="hybridMultilevel"/>
     <w:tmpl w:val="2892D854"/>
@@ -3303,7 +4079,7 @@
       </w:rPr>
     </w:lvl>
   </w:abstractNum>
-  <w:abstractNum w:abstractNumId="5">
+  <w:abstractNum w:abstractNumId="7">
     <w:nsid w:val="519D27DA"/>
     <w:multiLevelType w:val="hybridMultilevel"/>
     <w:tmpl w:val="AE4896F8"/>
@@ -3392,7 +4168,7 @@
       </w:pPr>
     </w:lvl>
   </w:abstractNum>
-  <w:abstractNum w:abstractNumId="6">
+  <w:abstractNum w:abstractNumId="8">
     <w:nsid w:val="5289078B"/>
     <w:multiLevelType w:val="hybridMultilevel"/>
     <w:tmpl w:val="33A0C870"/>
@@ -3481,7 +4257,7 @@
       </w:pPr>
     </w:lvl>
   </w:abstractNum>
-  <w:abstractNum w:abstractNumId="7">
+  <w:abstractNum w:abstractNumId="9">
     <w:nsid w:val="6F281054"/>
     <w:multiLevelType w:val="hybridMultilevel"/>
     <w:tmpl w:val="3A5C38E6"/>
@@ -3594,7 +4370,7 @@
       </w:rPr>
     </w:lvl>
   </w:abstractNum>
-  <w:abstractNum w:abstractNumId="8">
+  <w:abstractNum w:abstractNumId="10">
     <w:nsid w:val="76777A2C"/>
     <w:multiLevelType w:val="hybridMultilevel"/>
     <w:tmpl w:val="76168D22"/>
@@ -3706,7 +4482,7 @@
       </w:rPr>
     </w:lvl>
   </w:abstractNum>
-  <w:abstractNum w:abstractNumId="9">
+  <w:abstractNum w:abstractNumId="11">
     <w:nsid w:val="76F2637B"/>
     <w:multiLevelType w:val="hybridMultilevel"/>
     <w:tmpl w:val="33A0C870"/>
@@ -3796,34 +4572,40 @@
     </w:lvl>
   </w:abstractNum>
   <w:num w:numId="1">
-    <w:abstractNumId w:val="9"/>
+    <w:abstractNumId w:val="11"/>
   </w:num>
   <w:num w:numId="2">
     <w:abstractNumId w:val="0"/>
   </w:num>
   <w:num w:numId="3">
-    <w:abstractNumId w:val="1"/>
+    <w:abstractNumId w:val="3"/>
   </w:num>
   <w:num w:numId="4">
+    <w:abstractNumId w:val="6"/>
+  </w:num>
+  <w:num w:numId="5">
     <w:abstractNumId w:val="4"/>
   </w:num>
-  <w:num w:numId="5">
+  <w:num w:numId="6">
+    <w:abstractNumId w:val="9"/>
+  </w:num>
+  <w:num w:numId="7">
+    <w:abstractNumId w:val="10"/>
+  </w:num>
+  <w:num w:numId="8">
+    <w:abstractNumId w:val="5"/>
+  </w:num>
+  <w:num w:numId="9">
+    <w:abstractNumId w:val="8"/>
+  </w:num>
+  <w:num w:numId="10">
+    <w:abstractNumId w:val="7"/>
+  </w:num>
+  <w:num w:numId="11">
     <w:abstractNumId w:val="2"/>
   </w:num>
-  <w:num w:numId="6">
-    <w:abstractNumId w:val="7"/>
-  </w:num>
-  <w:num w:numId="7">
-    <w:abstractNumId w:val="8"/>
-  </w:num>
-  <w:num w:numId="8">
-    <w:abstractNumId w:val="3"/>
-  </w:num>
-  <w:num w:numId="9">
-    <w:abstractNumId w:val="6"/>
-  </w:num>
-  <w:num w:numId="10">
-    <w:abstractNumId w:val="5"/>
+  <w:num w:numId="12">
+    <w:abstractNumId w:val="1"/>
   </w:num>
 </w:numbering>
 </file>
@@ -3989,6 +4771,25 @@
     <w:qFormat/>
     <w:rsid w:val="00B25D49"/>
   </w:style>
+  <w:style w:type="paragraph" w:styleId="Heading3">
+    <w:name w:val="heading 3"/>
+    <w:basedOn w:val="Normal"/>
+    <w:link w:val="Heading3Char"/>
+    <w:uiPriority w:val="9"/>
+    <w:qFormat/>
+    <w:rsid w:val="005033C4"/>
+    <w:pPr>
+      <w:spacing w:before="100" w:beforeAutospacing="1" w:after="100" w:afterAutospacing="1" w:line="240" w:lineRule="auto"/>
+      <w:outlineLvl w:val="2"/>
+    </w:pPr>
+    <w:rPr>
+      <w:rFonts w:ascii="Times New Roman" w:eastAsia="Times New Roman" w:hAnsi="Times New Roman" w:cs="Times New Roman"/>
+      <w:b/>
+      <w:bCs/>
+      <w:sz w:val="27"/>
+      <w:szCs w:val="27"/>
+    </w:rPr>
+  </w:style>
   <w:style w:type="character" w:default="1" w:styleId="DefaultParagraphFont">
     <w:name w:val="Default Paragraph Font"/>
     <w:uiPriority w:val="1"/>
@@ -4037,6 +4838,79 @@
     <w:rPr>
       <w:color w:val="0000FF" w:themeColor="hyperlink"/>
       <w:u w:val="single"/>
+    </w:rPr>
+  </w:style>
+  <w:style w:type="character" w:customStyle="1" w:styleId="Heading3Char">
+    <w:name w:val="Heading 3 Char"/>
+    <w:basedOn w:val="DefaultParagraphFont"/>
+    <w:link w:val="Heading3"/>
+    <w:uiPriority w:val="9"/>
+    <w:rsid w:val="005033C4"/>
+    <w:rPr>
+      <w:rFonts w:ascii="Times New Roman" w:eastAsia="Times New Roman" w:hAnsi="Times New Roman" w:cs="Times New Roman"/>
+      <w:b/>
+      <w:bCs/>
+      <w:sz w:val="27"/>
+      <w:szCs w:val="27"/>
+    </w:rPr>
+  </w:style>
+  <w:style w:type="paragraph" w:styleId="NormalWeb">
+    <w:name w:val="Normal (Web)"/>
+    <w:basedOn w:val="Normal"/>
+    <w:uiPriority w:val="99"/>
+    <w:semiHidden/>
+    <w:unhideWhenUsed/>
+    <w:rsid w:val="005033C4"/>
+    <w:pPr>
+      <w:spacing w:before="100" w:beforeAutospacing="1" w:after="100" w:afterAutospacing="1" w:line="240" w:lineRule="auto"/>
+    </w:pPr>
+    <w:rPr>
+      <w:rFonts w:ascii="Times New Roman" w:eastAsia="Times New Roman" w:hAnsi="Times New Roman" w:cs="Times New Roman"/>
+      <w:sz w:val="24"/>
+      <w:szCs w:val="24"/>
+    </w:rPr>
+  </w:style>
+  <w:style w:type="character" w:styleId="HTMLCode">
+    <w:name w:val="HTML Code"/>
+    <w:basedOn w:val="DefaultParagraphFont"/>
+    <w:uiPriority w:val="99"/>
+    <w:semiHidden/>
+    <w:unhideWhenUsed/>
+    <w:rsid w:val="00A87B2C"/>
+    <w:rPr>
+      <w:rFonts w:ascii="Courier New" w:eastAsia="Times New Roman" w:hAnsi="Courier New" w:cs="Courier New"/>
+      <w:sz w:val="20"/>
+      <w:szCs w:val="20"/>
+    </w:rPr>
+  </w:style>
+  <w:style w:type="paragraph" w:styleId="BalloonText">
+    <w:name w:val="Balloon Text"/>
+    <w:basedOn w:val="Normal"/>
+    <w:link w:val="BalloonTextChar"/>
+    <w:uiPriority w:val="99"/>
+    <w:semiHidden/>
+    <w:unhideWhenUsed/>
+    <w:rsid w:val="00637C2B"/>
+    <w:pPr>
+      <w:spacing w:after="0" w:line="240" w:lineRule="auto"/>
+    </w:pPr>
+    <w:rPr>
+      <w:rFonts w:ascii="Tahoma" w:hAnsi="Tahoma" w:cs="Tahoma"/>
+      <w:sz w:val="16"/>
+      <w:szCs w:val="16"/>
+    </w:rPr>
+  </w:style>
+  <w:style w:type="character" w:customStyle="1" w:styleId="BalloonTextChar">
+    <w:name w:val="Balloon Text Char"/>
+    <w:basedOn w:val="DefaultParagraphFont"/>
+    <w:link w:val="BalloonText"/>
+    <w:uiPriority w:val="99"/>
+    <w:semiHidden/>
+    <w:rsid w:val="00637C2B"/>
+    <w:rPr>
+      <w:rFonts w:ascii="Tahoma" w:hAnsi="Tahoma" w:cs="Tahoma"/>
+      <w:sz w:val="16"/>
+      <w:szCs w:val="16"/>
     </w:rPr>
   </w:style>
 </w:styles>

</xml_diff>